<commit_message>
all file are updated
</commit_message>
<xml_diff>
--- a/module1/3_Mo_Ta_Thuat_Toan_Bang_Pseudo_code_And_Flowchart/Thuc_Hanh/[Thuc_Hanh]-PseudoCode_DoiNhietDo.docx
+++ b/module1/3_Mo_Ta_Thuat_Toan_Bang_Pseudo_code_And_Flowchart/Thuc_Hanh/[Thuc_Hanh]-PseudoCode_DoiNhietDo.docx
@@ -3,11 +3,17 @@
 <w:document xmlns:wpc="http://schemas.microsoft.com/office/word/2010/wordprocessingCanvas" xmlns:cx="http://schemas.microsoft.com/office/drawing/2014/chartex" xmlns:mc="http://schemas.openxmlformats.org/markup-compatibility/2006" xmlns:o="urn:schemas-microsoft-com:office:office" xmlns:r="http://schemas.openxmlformats.org/officeDocument/2006/relationships" xmlns:m="http://schemas.openxmlformats.org/officeDocument/2006/math" xmlns:v="urn:schemas-microsoft-com:vml" xmlns:wp14="http://schemas.microsoft.com/office/word/2010/wordprocessingDrawing" xmlns:wp="http://schemas.openxmlformats.org/drawingml/2006/wordprocessingDrawing" xmlns:w10="urn:schemas-microsoft-com:office:word" xmlns:w="http://schemas.openxmlformats.org/wordprocessingml/2006/main" xmlns:w14="http://schemas.microsoft.com/office/word/2010/wordml" xmlns:w15="http://schemas.microsoft.com/office/word/2012/wordml" xmlns:w16se="http://schemas.microsoft.com/office/word/2015/wordml/symex" xmlns:wpg="http://schemas.microsoft.com/office/word/2010/wordprocessingGroup" xmlns:wpi="http://schemas.microsoft.com/office/word/2010/wordprocessingInk" xmlns:wne="http://schemas.microsoft.com/office/word/2006/wordml" xmlns:wps="http://schemas.microsoft.com/office/word/2010/wordprocessingShape" mc:Ignorable="w14 w15 w16se wp14">
   <w:body>
     <w:p>
+      <w:pPr>
+        <w:pStyle w:val="Heading1"/>
+      </w:pPr>
+      <w:r>
+        <w:t>Pseudo Code</w:t>
+      </w:r>
+    </w:p>
+    <w:p>
       <w:r>
         <w:t>Begin</w:t>
       </w:r>
-      <w:bookmarkStart w:id="0" w:name="_GoBack"/>
-      <w:bookmarkEnd w:id="0"/>
     </w:p>
     <w:p>
       <w:r>
@@ -31,6 +37,68 @@
       <w:r>
         <w:t>End</w:t>
       </w:r>
+    </w:p>
+    <w:p/>
+    <w:p>
+      <w:pPr>
+        <w:pStyle w:val="Heading1"/>
+      </w:pPr>
+      <w:r>
+        <w:t>Flowchart</w:t>
+      </w:r>
+    </w:p>
+    <w:p>
+      <w:pPr>
+        <w:jc w:val="center"/>
+      </w:pPr>
+      <w:r>
+        <w:rPr>
+          <w:noProof/>
+        </w:rPr>
+        <w:drawing>
+          <wp:inline distT="0" distB="0" distL="0" distR="0">
+            <wp:extent cx="1152525" cy="4676775"/>
+            <wp:effectExtent l="0" t="0" r="9525" b="9525"/>
+            <wp:docPr id="1" name="Picture 1"/>
+            <wp:cNvGraphicFramePr>
+              <a:graphicFrameLocks xmlns:a="http://schemas.openxmlformats.org/drawingml/2006/main" noChangeAspect="1"/>
+            </wp:cNvGraphicFramePr>
+            <a:graphic xmlns:a="http://schemas.openxmlformats.org/drawingml/2006/main">
+              <a:graphicData uri="http://schemas.openxmlformats.org/drawingml/2006/picture">
+                <pic:pic xmlns:pic="http://schemas.openxmlformats.org/drawingml/2006/picture">
+                  <pic:nvPicPr>
+                    <pic:cNvPr id="1" name="[Thuc_Hanh]-Flowchart_DoiNhietDo.jpg"/>
+                    <pic:cNvPicPr/>
+                  </pic:nvPicPr>
+                  <pic:blipFill>
+                    <a:blip r:embed="rId4">
+                      <a:extLst>
+                        <a:ext uri="{28A0092B-C50C-407E-A947-70E740481C1C}">
+                          <a14:useLocalDpi xmlns:a14="http://schemas.microsoft.com/office/drawing/2010/main" val="0"/>
+                        </a:ext>
+                      </a:extLst>
+                    </a:blip>
+                    <a:stretch>
+                      <a:fillRect/>
+                    </a:stretch>
+                  </pic:blipFill>
+                  <pic:spPr>
+                    <a:xfrm>
+                      <a:off x="0" y="0"/>
+                      <a:ext cx="1152525" cy="4676775"/>
+                    </a:xfrm>
+                    <a:prstGeom prst="rect">
+                      <a:avLst/>
+                    </a:prstGeom>
+                  </pic:spPr>
+                </pic:pic>
+              </a:graphicData>
+            </a:graphic>
+          </wp:inline>
+        </w:drawing>
+      </w:r>
+      <w:bookmarkStart w:id="0" w:name="_GoBack"/>
+      <w:bookmarkEnd w:id="0"/>
     </w:p>
     <w:sectPr>
       <w:pgSz w:w="12240" w:h="15840"/>
@@ -437,6 +505,27 @@
     <w:name w:val="Normal"/>
     <w:qFormat/>
   </w:style>
+  <w:style w:type="paragraph" w:styleId="Heading1">
+    <w:name w:val="heading 1"/>
+    <w:basedOn w:val="Normal"/>
+    <w:next w:val="Normal"/>
+    <w:link w:val="Heading1Char"/>
+    <w:uiPriority w:val="9"/>
+    <w:qFormat/>
+    <w:rsid w:val="00696A42"/>
+    <w:pPr>
+      <w:keepNext/>
+      <w:keepLines/>
+      <w:spacing w:before="240" w:after="0"/>
+      <w:outlineLvl w:val="0"/>
+    </w:pPr>
+    <w:rPr>
+      <w:rFonts w:asciiTheme="majorHAnsi" w:eastAsiaTheme="majorEastAsia" w:hAnsiTheme="majorHAnsi" w:cstheme="majorBidi"/>
+      <w:color w:val="2E74B5" w:themeColor="accent1" w:themeShade="BF"/>
+      <w:sz w:val="32"/>
+      <w:szCs w:val="32"/>
+    </w:rPr>
+  </w:style>
   <w:style w:type="character" w:default="1" w:styleId="DefaultParagraphFont">
     <w:name w:val="Default Paragraph Font"/>
     <w:uiPriority w:val="1"/>
@@ -463,6 +552,19 @@
     <w:uiPriority w:val="99"/>
     <w:semiHidden/>
     <w:unhideWhenUsed/>
+  </w:style>
+  <w:style w:type="character" w:customStyle="1" w:styleId="Heading1Char">
+    <w:name w:val="Heading 1 Char"/>
+    <w:basedOn w:val="DefaultParagraphFont"/>
+    <w:link w:val="Heading1"/>
+    <w:uiPriority w:val="9"/>
+    <w:rsid w:val="00696A42"/>
+    <w:rPr>
+      <w:rFonts w:asciiTheme="majorHAnsi" w:eastAsiaTheme="majorEastAsia" w:hAnsiTheme="majorHAnsi" w:cstheme="majorBidi"/>
+      <w:color w:val="2E74B5" w:themeColor="accent1" w:themeShade="BF"/>
+      <w:sz w:val="32"/>
+      <w:szCs w:val="32"/>
+    </w:rPr>
   </w:style>
 </w:styles>
 </file>

</xml_diff>